<commit_message>
sigo agrgando cosas de responsabilidad y operaciones
</commit_message>
<xml_diff>
--- a/TodoMundo/Diagramas/Clases/operaciones y responsabilidades.docx
+++ b/TodoMundo/Diagramas/Clases/operaciones y responsabilidades.docx
@@ -30,10 +30,13 @@
         <w:t xml:space="preserve"> y modificación </w:t>
       </w:r>
       <w:r>
-        <w:t>de los datos de los cl</w:t>
-      </w:r>
-      <w:r>
-        <w:t>ientes</w:t>
+        <w:t>de los datos del</w:t>
+      </w:r>
+      <w:r>
+        <w:t xml:space="preserve"> cl</w:t>
+      </w:r>
+      <w:r>
+        <w:t>iente</w:t>
       </w:r>
       <w:r>
         <w:t xml:space="preserve"> (tanto emisor, como receptor y pagador),</w:t>
@@ -179,7 +182,19 @@
     </w:p>
     <w:p>
       <w:r>
-        <w:t>Sus responsabilidades son: permitir la consulta y modificación de los datos de los pedidos, permitir la consulta del estado de sus bultos</w:t>
+        <w:t xml:space="preserve">Sus responsabilidades son: permitir la consulta y </w:t>
+      </w:r>
+      <w:r>
+        <w:t>modificación de los datos del pedido</w:t>
+      </w:r>
+      <w:r>
+        <w:t>, permitir la consulta</w:t>
+      </w:r>
+      <w:r>
+        <w:t xml:space="preserve"> y modificación</w:t>
+      </w:r>
+      <w:r>
+        <w:t xml:space="preserve"> del estado de sus bultos</w:t>
       </w:r>
       <w:r>
         <w:t xml:space="preserve"> (tramo donde esta cada bulto)</w:t>
@@ -197,11 +212,20 @@
         <w:t>,</w:t>
       </w:r>
       <w:r>
-        <w:t xml:space="preserve"> y </w:t>
+        <w:t xml:space="preserve"> y</w:t>
+      </w:r>
+      <w:r>
+        <w:t xml:space="preserve"> obtener un presupuesto estimado del pedido</w:t>
+      </w:r>
+      <w:r>
+        <w:t xml:space="preserve"> junto con una especificación de ruta estimada</w:t>
       </w:r>
       <w:r>
         <w:t xml:space="preserve"> </w:t>
       </w:r>
+      <w:r>
+        <w:t xml:space="preserve"> </w:t>
+      </w:r>
     </w:p>
     <w:p>
       <w:r>
@@ -269,6 +293,18 @@
       </w:r>
     </w:p>
     <w:p>
+      <w:proofErr w:type="spellStart"/>
+      <w:proofErr w:type="gramStart"/>
+      <w:r>
+        <w:t>obtenerPresupuesto</w:t>
+      </w:r>
+      <w:proofErr w:type="spellEnd"/>
+      <w:proofErr w:type="gramEnd"/>
+      <w:r>
+        <w:t>()</w:t>
+      </w:r>
+    </w:p>
+    <w:p>
       <w:r>
         <w:t>________________________________</w:t>
       </w:r>
@@ -276,11 +312,82 @@
     <w:p/>
     <w:p>
       <w:r>
+        <w:lastRenderedPageBreak/>
         <w:t>Bulto: es una clase que almacena las especificaciones del bulto y su estado. Representa al bulto físico que se desea transportar.</w:t>
       </w:r>
     </w:p>
     <w:p>
       <w:r>
+        <w:t>Sus responsabilidades son: permitir la consulta y modificación de los datos del bulto, permitir la consulta</w:t>
+      </w:r>
+      <w:r>
+        <w:t xml:space="preserve"> y modificació</w:t>
+      </w:r>
+      <w:r>
+        <w:t>n del estado del bulto (tramo donde esta),</w:t>
+      </w:r>
+      <w:r>
+        <w:t xml:space="preserve"> </w:t>
+      </w:r>
+      <w:r>
+        <w:rPr>
+          <w:color w:val="FF0000"/>
+        </w:rPr>
+        <w:t>armar una nueva ruta o especificación de ruta</w:t>
+      </w:r>
+      <w:r>
+        <w:rPr>
+          <w:color w:val="FF0000"/>
+        </w:rPr>
+        <w:t xml:space="preserve"> para el bulto (esta responsabilidad me cabe dudas sobre a </w:t>
+      </w:r>
+      <w:r>
+        <w:rPr>
+          <w:color w:val="FF0000"/>
+        </w:rPr>
+        <w:t>quién</w:t>
+      </w:r>
+      <w:r>
+        <w:rPr>
+          <w:color w:val="FF0000"/>
+        </w:rPr>
+        <w:t xml:space="preserve"> le tocarí</w:t>
+      </w:r>
+      <w:r>
+        <w:rPr>
+          <w:color w:val="FF0000"/>
+        </w:rPr>
+        <w:t>a</w:t>
+      </w:r>
+      <w:r>
+        <w:rPr>
+          <w:color w:val="FF0000"/>
+        </w:rPr>
+        <w:t xml:space="preserve">, </w:t>
+      </w:r>
+      <w:proofErr w:type="spellStart"/>
+      <w:r>
+        <w:rPr>
+          <w:color w:val="FF0000"/>
+        </w:rPr>
+        <w:t>deberia</w:t>
+      </w:r>
+      <w:proofErr w:type="spellEnd"/>
+      <w:r>
+        <w:rPr>
+          <w:color w:val="FF0000"/>
+        </w:rPr>
+        <w:t xml:space="preserve"> llevarse a cabo al momento de carga y descarga justo antes de salir el transporte</w:t>
+      </w:r>
+      <w:r>
+        <w:rPr>
+          <w:color w:val="FF0000"/>
+        </w:rPr>
+        <w:t>)</w:t>
+      </w:r>
+    </w:p>
+    <w:p>
+      <w:r>
         <w:t>________________________________</w:t>
       </w:r>
     </w:p>
@@ -288,7 +395,6 @@
       <w:proofErr w:type="spellStart"/>
       <w:proofErr w:type="gramStart"/>
       <w:r>
-        <w:lastRenderedPageBreak/>
         <w:t>consultarEstadoDelBulto</w:t>
       </w:r>
       <w:proofErr w:type="spellEnd"/>
@@ -317,6 +423,26 @@
     </w:p>
     <w:p>
       <w:r>
+        <w:t>Sus responsabilidades son: permitir la consulta y modificación de los datos de la especificación de ruta de un bulto,</w:t>
+      </w:r>
+      <w:r>
+        <w:t xml:space="preserve"> consulta de la fecha de entrega</w:t>
+      </w:r>
+      <w:r>
+        <w:t xml:space="preserve"> estimada</w:t>
+      </w:r>
+      <w:r>
+        <w:t>,</w:t>
+      </w:r>
+      <w:r>
+        <w:t xml:space="preserve"> consulta del último tramo donde se registro</w:t>
+      </w:r>
+      <w:r>
+        <w:t xml:space="preserve"> </w:t>
+      </w:r>
+    </w:p>
+    <w:p>
+      <w:r>
         <w:t>________________________________</w:t>
       </w:r>
     </w:p>
@@ -344,13 +470,35 @@
         <w:t>()</w:t>
       </w:r>
     </w:p>
+    <w:p>
+      <w:proofErr w:type="spellStart"/>
+      <w:proofErr w:type="gramStart"/>
+      <w:r>
+        <w:t>consultarTramosAnteriores</w:t>
+      </w:r>
+      <w:proofErr w:type="spellEnd"/>
+      <w:proofErr w:type="gramEnd"/>
+      <w:r>
+        <w:t>()</w:t>
+      </w:r>
+    </w:p>
+    <w:p>
+      <w:proofErr w:type="spellStart"/>
+      <w:proofErr w:type="gramStart"/>
+      <w:r>
+        <w:t>consultarTramoActual</w:t>
+      </w:r>
+      <w:proofErr w:type="spellEnd"/>
+      <w:proofErr w:type="gramEnd"/>
+      <w:r>
+        <w:t>()</w:t>
+      </w:r>
+    </w:p>
     <w:p/>
     <w:p>
-      <w:proofErr w:type="gramStart"/>
-      <w:r>
-        <w:t>Itinerario ?????????</w:t>
-      </w:r>
-      <w:proofErr w:type="gramEnd"/>
+      <w:r>
+        <w:t xml:space="preserve"> Itinerario: conjunto de tramos que tiene un ordenamiento secuencial</w:t>
+      </w:r>
     </w:p>
     <w:p>
       <w:r>
@@ -365,6 +513,11 @@
     </w:p>
     <w:p>
       <w:r>
+        <w:t xml:space="preserve">Sus responsabilidades son: </w:t>
+      </w:r>
+    </w:p>
+    <w:p>
+      <w:r>
         <w:t>________________________________</w:t>
       </w:r>
     </w:p>
@@ -462,7 +615,6 @@
     </w:p>
     <w:p>
       <w:r>
-        <w:lastRenderedPageBreak/>
         <w:t>________________________________</w:t>
       </w:r>
     </w:p>

</xml_diff>